<commit_message>
bug reports and excepted fixes
</commit_message>
<xml_diff>
--- a/баг_репорт.docx
+++ b/баг_репорт.docx
@@ -200,7 +200,22 @@
           </w:tcPr>
           <w:p>
             <w:r>
-              <w:t>Запрос на детский билет</w:t>
+              <w:t xml:space="preserve">Возраст </w:t>
+            </w:r>
+            <w:r>
+              <w:t>6</w:t>
+            </w:r>
+            <w:r>
+              <w:t>–17</w:t>
+            </w:r>
+            <w:r>
+              <w:t xml:space="preserve"> лет</w:t>
+            </w:r>
+            <w:r>
+              <w:t>,</w:t>
+            </w:r>
+            <w:r>
+              <w:t xml:space="preserve"> категория "детский билет"</w:t>
             </w:r>
           </w:p>
         </w:tc>
@@ -299,11 +314,11 @@
           </w:tcPr>
           <w:p>
             <w:r>
+              <w:t xml:space="preserve">Цена </w:t>
+            </w:r>
+            <w:r>
               <w:t>180</w:t>
             </w:r>
-            <w:r>
-              <w:t xml:space="preserve"> </w:t>
-            </w:r>
           </w:p>
         </w:tc>
       </w:tr>
@@ -324,6 +339,9 @@
           </w:tcPr>
           <w:p>
             <w:r>
+              <w:t xml:space="preserve">Цена </w:t>
+            </w:r>
+            <w:r>
               <w:t>210</w:t>
             </w:r>
           </w:p>
@@ -346,7 +364,38 @@
           </w:tcPr>
           <w:p>
             <w:r>
-              <w:t>Ожидалось, что скидка будет 40%, возможно указана неправильная скидка – 30%</w:t>
+              <w:t xml:space="preserve">Ожидалось, что скидка будет </w:t>
+            </w:r>
+            <w:r>
+              <w:t xml:space="preserve">рассчитываться по формуле: </w:t>
+            </w:r>
+            <w:proofErr w:type="spellStart"/>
+            <w:r>
+              <w:rPr>
+                <w:lang w:val="en-US"/>
+              </w:rPr>
+              <w:t>normalPrice</w:t>
+            </w:r>
+            <w:proofErr w:type="spellEnd"/>
+            <w:r>
+              <w:t>-</w:t>
+            </w:r>
+            <w:r>
+              <w:t>(</w:t>
+            </w:r>
+            <w:proofErr w:type="spellStart"/>
+            <w:r>
+              <w:rPr>
+                <w:lang w:val="en-US"/>
+              </w:rPr>
+              <w:t>normalPrice</w:t>
+            </w:r>
+            <w:proofErr w:type="spellEnd"/>
+            <w:r>
+              <w:t>*0.</w:t>
+            </w:r>
+            <w:r>
+              <w:t>40)</w:t>
             </w:r>
           </w:p>
         </w:tc>
@@ -385,6 +434,359 @@
             <w:tcW w:w="5948" w:type="dxa"/>
           </w:tcPr>
           <w:p>
+            <w:pPr>
+              <w:rPr>
+                <w:lang w:val="en-US"/>
+              </w:rPr>
+            </w:pPr>
+            <w:r>
+              <w:rPr>
+                <w:lang w:val="en-US"/>
+              </w:rPr>
+              <w:t>BUG-002</w:t>
+            </w:r>
+          </w:p>
+        </w:tc>
+      </w:tr>
+      <w:tr>
+        <w:tc>
+          <w:tcPr>
+            <w:tcW w:w="3397" w:type="dxa"/>
+          </w:tcPr>
+          <w:p>
+            <w:r>
+              <w:t>Тестировщик</w:t>
+            </w:r>
+          </w:p>
+        </w:tc>
+        <w:tc>
+          <w:tcPr>
+            <w:tcW w:w="5948" w:type="dxa"/>
+          </w:tcPr>
+          <w:p>
+            <w:r>
+              <w:t>Исоматов Х.С.</w:t>
+            </w:r>
+          </w:p>
+        </w:tc>
+      </w:tr>
+      <w:tr>
+        <w:tc>
+          <w:tcPr>
+            <w:tcW w:w="3397" w:type="dxa"/>
+          </w:tcPr>
+          <w:p>
+            <w:r>
+              <w:t>Название дефекта</w:t>
+            </w:r>
+          </w:p>
+        </w:tc>
+        <w:tc>
+          <w:tcPr>
+            <w:tcW w:w="5948" w:type="dxa"/>
+          </w:tcPr>
+          <w:p>
+            <w:r>
+              <w:t>Некорректный расчет скидки для детей 17 лет</w:t>
+            </w:r>
+          </w:p>
+        </w:tc>
+      </w:tr>
+      <w:tr>
+        <w:tc>
+          <w:tcPr>
+            <w:tcW w:w="3397" w:type="dxa"/>
+          </w:tcPr>
+          <w:p>
+            <w:r>
+              <w:t>Категория</w:t>
+            </w:r>
+          </w:p>
+        </w:tc>
+        <w:tc>
+          <w:tcPr>
+            <w:tcW w:w="5948" w:type="dxa"/>
+          </w:tcPr>
+          <w:p>
+            <w:r>
+              <w:t>Функциональные</w:t>
+            </w:r>
+          </w:p>
+        </w:tc>
+      </w:tr>
+      <w:tr>
+        <w:tc>
+          <w:tcPr>
+            <w:tcW w:w="3397" w:type="dxa"/>
+          </w:tcPr>
+          <w:p>
+            <w:r>
+              <w:t>Серьёзность</w:t>
+            </w:r>
+          </w:p>
+        </w:tc>
+        <w:tc>
+          <w:tcPr>
+            <w:tcW w:w="5948" w:type="dxa"/>
+          </w:tcPr>
+          <w:p>
+            <w:r>
+              <w:t>Высокая</w:t>
+            </w:r>
+          </w:p>
+        </w:tc>
+      </w:tr>
+      <w:tr>
+        <w:tc>
+          <w:tcPr>
+            <w:tcW w:w="3397" w:type="dxa"/>
+          </w:tcPr>
+          <w:p>
+            <w:r>
+              <w:t>Приоритет</w:t>
+            </w:r>
+          </w:p>
+        </w:tc>
+        <w:tc>
+          <w:tcPr>
+            <w:tcW w:w="5948" w:type="dxa"/>
+          </w:tcPr>
+          <w:p>
+            <w:r>
+              <w:t>Высокий</w:t>
+            </w:r>
+          </w:p>
+        </w:tc>
+      </w:tr>
+      <w:tr>
+        <w:tc>
+          <w:tcPr>
+            <w:tcW w:w="3397" w:type="dxa"/>
+          </w:tcPr>
+          <w:p>
+            <w:r>
+              <w:t>Предусловие</w:t>
+            </w:r>
+          </w:p>
+        </w:tc>
+        <w:tc>
+          <w:tcPr>
+            <w:tcW w:w="5948" w:type="dxa"/>
+          </w:tcPr>
+          <w:p>
+            <w:r>
+              <w:t xml:space="preserve">Возраст </w:t>
+            </w:r>
+            <w:r>
+              <w:t>6</w:t>
+            </w:r>
+            <w:r>
+              <w:t>–17</w:t>
+            </w:r>
+            <w:r>
+              <w:t xml:space="preserve"> лет</w:t>
+            </w:r>
+            <w:r>
+              <w:t>,</w:t>
+            </w:r>
+            <w:r>
+              <w:t xml:space="preserve"> </w:t>
+            </w:r>
+            <w:r>
+              <w:t>категория "детский билет"</w:t>
+            </w:r>
+          </w:p>
+        </w:tc>
+      </w:tr>
+      <w:tr>
+        <w:tc>
+          <w:tcPr>
+            <w:tcW w:w="3397" w:type="dxa"/>
+          </w:tcPr>
+          <w:p>
+            <w:r>
+              <w:t>Шаги для воспроизведения</w:t>
+            </w:r>
+          </w:p>
+        </w:tc>
+        <w:tc>
+          <w:tcPr>
+            <w:tcW w:w="5948" w:type="dxa"/>
+          </w:tcPr>
+          <w:p>
+            <w:pPr>
+              <w:pStyle w:val="a4"/>
+              <w:numPr>
+                <w:ilvl w:val="0"/>
+                <w:numId w:val="7"/>
+              </w:numPr>
+            </w:pPr>
+            <w:r>
+              <w:t>Создать новый экземпляр запроса</w:t>
+            </w:r>
+          </w:p>
+          <w:p>
+            <w:pPr>
+              <w:pStyle w:val="a4"/>
+              <w:numPr>
+                <w:ilvl w:val="0"/>
+                <w:numId w:val="7"/>
+              </w:numPr>
+              <w:ind w:left="312" w:hanging="284"/>
+            </w:pPr>
+            <w:r>
+              <w:t>Ввести данные запроса</w:t>
+            </w:r>
+            <w:r>
+              <w:t>:</w:t>
+            </w:r>
+            <w:r>
+              <w:t xml:space="preserve"> возраст 17, студент-ложно, день недели – Воскресенье, Вип – ложно, Время сеанса – 15:30:00</w:t>
+            </w:r>
+          </w:p>
+          <w:p>
+            <w:pPr>
+              <w:pStyle w:val="a4"/>
+              <w:numPr>
+                <w:ilvl w:val="0"/>
+                <w:numId w:val="7"/>
+              </w:numPr>
+              <w:ind w:left="312" w:hanging="284"/>
+            </w:pPr>
+            <w:r>
+              <w:t>Рассчитать скидку</w:t>
+            </w:r>
+          </w:p>
+        </w:tc>
+      </w:tr>
+      <w:tr>
+        <w:tc>
+          <w:tcPr>
+            <w:tcW w:w="3397" w:type="dxa"/>
+          </w:tcPr>
+          <w:p>
+            <w:r>
+              <w:t>Ожидаемый результат</w:t>
+            </w:r>
+          </w:p>
+        </w:tc>
+        <w:tc>
+          <w:tcPr>
+            <w:tcW w:w="5948" w:type="dxa"/>
+          </w:tcPr>
+          <w:p>
+            <w:r>
+              <w:t xml:space="preserve">Цена 180 </w:t>
+            </w:r>
+          </w:p>
+        </w:tc>
+      </w:tr>
+      <w:tr>
+        <w:tc>
+          <w:tcPr>
+            <w:tcW w:w="3397" w:type="dxa"/>
+          </w:tcPr>
+          <w:p>
+            <w:r>
+              <w:t>Фактический результат</w:t>
+            </w:r>
+          </w:p>
+        </w:tc>
+        <w:tc>
+          <w:tcPr>
+            <w:tcW w:w="5948" w:type="dxa"/>
+          </w:tcPr>
+          <w:p>
+            <w:r>
+              <w:t>Цена 210</w:t>
+            </w:r>
+          </w:p>
+        </w:tc>
+      </w:tr>
+      <w:tr>
+        <w:tc>
+          <w:tcPr>
+            <w:tcW w:w="3397" w:type="dxa"/>
+          </w:tcPr>
+          <w:p>
+            <w:r>
+              <w:t>Примечание</w:t>
+            </w:r>
+          </w:p>
+        </w:tc>
+        <w:tc>
+          <w:tcPr>
+            <w:tcW w:w="5948" w:type="dxa"/>
+          </w:tcPr>
+          <w:p>
+            <w:r>
+              <w:t xml:space="preserve">Ожидалось, что скидка будет рассчитываться по формуле: </w:t>
+            </w:r>
+            <w:proofErr w:type="spellStart"/>
+            <w:r>
+              <w:rPr>
+                <w:lang w:val="en-US"/>
+              </w:rPr>
+              <w:t>normalPrice</w:t>
+            </w:r>
+            <w:proofErr w:type="spellEnd"/>
+            <w:r>
+              <w:t>-</w:t>
+            </w:r>
+            <w:r>
+              <w:t>(</w:t>
+            </w:r>
+            <w:proofErr w:type="spellStart"/>
+            <w:r>
+              <w:rPr>
+                <w:lang w:val="en-US"/>
+              </w:rPr>
+              <w:t>normalPrice</w:t>
+            </w:r>
+            <w:proofErr w:type="spellEnd"/>
+            <w:r>
+              <w:t>*0.</w:t>
+            </w:r>
+            <w:r>
+              <w:t>40)</w:t>
+            </w:r>
+          </w:p>
+        </w:tc>
+      </w:tr>
+    </w:tbl>
+    <w:p/>
+    <w:tbl>
+      <w:tblPr>
+        <w:tblStyle w:val="a3"/>
+        <w:tblW w:w="0" w:type="auto"/>
+        <w:tblLook w:val="04A0" w:firstRow="1" w:lastRow="0" w:firstColumn="1" w:lastColumn="0" w:noHBand="0" w:noVBand="1"/>
+      </w:tblPr>
+      <w:tblGrid>
+        <w:gridCol w:w="3397"/>
+        <w:gridCol w:w="5948"/>
+      </w:tblGrid>
+      <w:tr>
+        <w:tc>
+          <w:tcPr>
+            <w:tcW w:w="3397" w:type="dxa"/>
+          </w:tcPr>
+          <w:p>
+            <w:r>
+              <w:rPr>
+                <w:lang w:val="en-US"/>
+              </w:rPr>
+              <w:t>ID-</w:t>
+            </w:r>
+            <w:r>
+              <w:t>бага</w:t>
+            </w:r>
+          </w:p>
+        </w:tc>
+        <w:tc>
+          <w:tcPr>
+            <w:tcW w:w="5948" w:type="dxa"/>
+          </w:tcPr>
+          <w:p>
             <w:r>
               <w:rPr>
                 <w:lang w:val="en-US"/>
@@ -392,7 +794,7 @@
               <w:t>BUG-00</w:t>
             </w:r>
             <w:r>
-              <w:t>2</w:t>
+              <w:t>3</w:t>
             </w:r>
           </w:p>
         </w:tc>
@@ -436,10 +838,7 @@
           </w:tcPr>
           <w:p>
             <w:r>
-              <w:t xml:space="preserve">Некорректный расчет скидки для </w:t>
-            </w:r>
-            <w:r>
-              <w:t>пенсионеров</w:t>
+              <w:t>Некорректный расчет скидки для детей с Вип билетом</w:t>
             </w:r>
           </w:p>
         </w:tc>
@@ -528,6 +927,343 @@
           <w:p>
             <w:r>
               <w:t>Запрос на детский билет</w:t>
+            </w:r>
+          </w:p>
+        </w:tc>
+      </w:tr>
+      <w:tr>
+        <w:tc>
+          <w:tcPr>
+            <w:tcW w:w="3397" w:type="dxa"/>
+          </w:tcPr>
+          <w:p>
+            <w:r>
+              <w:t>Шаги для воспроизведения</w:t>
+            </w:r>
+          </w:p>
+        </w:tc>
+        <w:tc>
+          <w:tcPr>
+            <w:tcW w:w="5948" w:type="dxa"/>
+          </w:tcPr>
+          <w:p>
+            <w:pPr>
+              <w:pStyle w:val="a4"/>
+              <w:numPr>
+                <w:ilvl w:val="0"/>
+                <w:numId w:val="8"/>
+              </w:numPr>
+            </w:pPr>
+            <w:r>
+              <w:t>Создать новый экземпляр запроса</w:t>
+            </w:r>
+          </w:p>
+          <w:p>
+            <w:pPr>
+              <w:pStyle w:val="a4"/>
+              <w:numPr>
+                <w:ilvl w:val="0"/>
+                <w:numId w:val="8"/>
+              </w:numPr>
+              <w:ind w:left="312" w:hanging="284"/>
+            </w:pPr>
+            <w:r>
+              <w:t>Ввести данные запроса</w:t>
+            </w:r>
+            <w:r>
+              <w:t>:</w:t>
+            </w:r>
+            <w:r>
+              <w:t xml:space="preserve"> возраст 10, студент-ложно, день недели – Понедельник, Вип – </w:t>
+            </w:r>
+            <w:r>
+              <w:t>истинна</w:t>
+            </w:r>
+            <w:r>
+              <w:t>, Время сеанса – 15:00:00</w:t>
+            </w:r>
+          </w:p>
+          <w:p>
+            <w:pPr>
+              <w:pStyle w:val="a4"/>
+              <w:numPr>
+                <w:ilvl w:val="0"/>
+                <w:numId w:val="8"/>
+              </w:numPr>
+              <w:ind w:left="312" w:hanging="284"/>
+            </w:pPr>
+            <w:r>
+              <w:t>Рассчитать скидку</w:t>
+            </w:r>
+          </w:p>
+        </w:tc>
+      </w:tr>
+      <w:tr>
+        <w:tc>
+          <w:tcPr>
+            <w:tcW w:w="3397" w:type="dxa"/>
+          </w:tcPr>
+          <w:p>
+            <w:r>
+              <w:t>Ожидаемый результат</w:t>
+            </w:r>
+          </w:p>
+        </w:tc>
+        <w:tc>
+          <w:tcPr>
+            <w:tcW w:w="5948" w:type="dxa"/>
+          </w:tcPr>
+          <w:p>
+            <w:r>
+              <w:t>Цена 360</w:t>
+            </w:r>
+          </w:p>
+        </w:tc>
+      </w:tr>
+      <w:tr>
+        <w:tc>
+          <w:tcPr>
+            <w:tcW w:w="3397" w:type="dxa"/>
+          </w:tcPr>
+          <w:p>
+            <w:r>
+              <w:t>Фактический результат</w:t>
+            </w:r>
+          </w:p>
+        </w:tc>
+        <w:tc>
+          <w:tcPr>
+            <w:tcW w:w="5948" w:type="dxa"/>
+          </w:tcPr>
+          <w:p>
+            <w:r>
+              <w:t>Цена 420</w:t>
+            </w:r>
+          </w:p>
+        </w:tc>
+      </w:tr>
+      <w:tr>
+        <w:tc>
+          <w:tcPr>
+            <w:tcW w:w="3397" w:type="dxa"/>
+          </w:tcPr>
+          <w:p>
+            <w:r>
+              <w:lastRenderedPageBreak/>
+              <w:t>Примечание</w:t>
+            </w:r>
+          </w:p>
+        </w:tc>
+        <w:tc>
+          <w:tcPr>
+            <w:tcW w:w="5948" w:type="dxa"/>
+          </w:tcPr>
+          <w:p>
+            <w:r>
+              <w:t xml:space="preserve">Ожидалось, что скидка будет рассчитываться по формуле: </w:t>
+            </w:r>
+            <w:proofErr w:type="spellStart"/>
+            <w:r>
+              <w:t>VipPrice</w:t>
+            </w:r>
+            <w:proofErr w:type="spellEnd"/>
+            <w:r>
+              <w:t xml:space="preserve"> - (</w:t>
+            </w:r>
+            <w:proofErr w:type="spellStart"/>
+            <w:r>
+              <w:t>VipPrice</w:t>
+            </w:r>
+            <w:proofErr w:type="spellEnd"/>
+            <w:r>
+              <w:t xml:space="preserve"> * 0.4)</w:t>
+            </w:r>
+          </w:p>
+        </w:tc>
+      </w:tr>
+    </w:tbl>
+    <w:p/>
+    <w:tbl>
+      <w:tblPr>
+        <w:tblStyle w:val="a3"/>
+        <w:tblW w:w="0" w:type="auto"/>
+        <w:tblLook w:val="04A0" w:firstRow="1" w:lastRow="0" w:firstColumn="1" w:lastColumn="0" w:noHBand="0" w:noVBand="1"/>
+      </w:tblPr>
+      <w:tblGrid>
+        <w:gridCol w:w="3397"/>
+        <w:gridCol w:w="5948"/>
+      </w:tblGrid>
+      <w:tr>
+        <w:tc>
+          <w:tcPr>
+            <w:tcW w:w="3397" w:type="dxa"/>
+          </w:tcPr>
+          <w:p>
+            <w:r>
+              <w:rPr>
+                <w:lang w:val="en-US"/>
+              </w:rPr>
+              <w:t>ID-</w:t>
+            </w:r>
+            <w:r>
+              <w:t>бага</w:t>
+            </w:r>
+          </w:p>
+        </w:tc>
+        <w:tc>
+          <w:tcPr>
+            <w:tcW w:w="5948" w:type="dxa"/>
+          </w:tcPr>
+          <w:p>
+            <w:r>
+              <w:rPr>
+                <w:lang w:val="en-US"/>
+              </w:rPr>
+              <w:t>BUG-00</w:t>
+            </w:r>
+            <w:r>
+              <w:t>4</w:t>
+            </w:r>
+          </w:p>
+        </w:tc>
+      </w:tr>
+      <w:tr>
+        <w:tc>
+          <w:tcPr>
+            <w:tcW w:w="3397" w:type="dxa"/>
+          </w:tcPr>
+          <w:p>
+            <w:r>
+              <w:t>Тестировщик</w:t>
+            </w:r>
+          </w:p>
+        </w:tc>
+        <w:tc>
+          <w:tcPr>
+            <w:tcW w:w="5948" w:type="dxa"/>
+          </w:tcPr>
+          <w:p>
+            <w:r>
+              <w:t>Исоматов Х.С.</w:t>
+            </w:r>
+          </w:p>
+        </w:tc>
+      </w:tr>
+      <w:tr>
+        <w:tc>
+          <w:tcPr>
+            <w:tcW w:w="3397" w:type="dxa"/>
+          </w:tcPr>
+          <w:p>
+            <w:r>
+              <w:t>Название дефекта</w:t>
+            </w:r>
+          </w:p>
+        </w:tc>
+        <w:tc>
+          <w:tcPr>
+            <w:tcW w:w="5948" w:type="dxa"/>
+          </w:tcPr>
+          <w:p>
+            <w:r>
+              <w:t>Некорректный расчет скидки для пенсионеров</w:t>
+            </w:r>
+          </w:p>
+        </w:tc>
+      </w:tr>
+      <w:tr>
+        <w:tc>
+          <w:tcPr>
+            <w:tcW w:w="3397" w:type="dxa"/>
+          </w:tcPr>
+          <w:p>
+            <w:r>
+              <w:t>Категория</w:t>
+            </w:r>
+          </w:p>
+        </w:tc>
+        <w:tc>
+          <w:tcPr>
+            <w:tcW w:w="5948" w:type="dxa"/>
+          </w:tcPr>
+          <w:p>
+            <w:r>
+              <w:t>Функциональные</w:t>
+            </w:r>
+          </w:p>
+        </w:tc>
+      </w:tr>
+      <w:tr>
+        <w:tc>
+          <w:tcPr>
+            <w:tcW w:w="3397" w:type="dxa"/>
+          </w:tcPr>
+          <w:p>
+            <w:r>
+              <w:t>Серьёзность</w:t>
+            </w:r>
+          </w:p>
+        </w:tc>
+        <w:tc>
+          <w:tcPr>
+            <w:tcW w:w="5948" w:type="dxa"/>
+          </w:tcPr>
+          <w:p>
+            <w:r>
+              <w:t>Высокая</w:t>
+            </w:r>
+          </w:p>
+        </w:tc>
+      </w:tr>
+      <w:tr>
+        <w:tc>
+          <w:tcPr>
+            <w:tcW w:w="3397" w:type="dxa"/>
+          </w:tcPr>
+          <w:p>
+            <w:r>
+              <w:t>Приоритет</w:t>
+            </w:r>
+          </w:p>
+        </w:tc>
+        <w:tc>
+          <w:tcPr>
+            <w:tcW w:w="5948" w:type="dxa"/>
+          </w:tcPr>
+          <w:p>
+            <w:r>
+              <w:t>Высокий</w:t>
+            </w:r>
+          </w:p>
+        </w:tc>
+      </w:tr>
+      <w:tr>
+        <w:tc>
+          <w:tcPr>
+            <w:tcW w:w="3397" w:type="dxa"/>
+          </w:tcPr>
+          <w:p>
+            <w:r>
+              <w:t>Предусловие</w:t>
+            </w:r>
+          </w:p>
+        </w:tc>
+        <w:tc>
+          <w:tcPr>
+            <w:tcW w:w="5948" w:type="dxa"/>
+          </w:tcPr>
+          <w:p>
+            <w:r>
+              <w:t xml:space="preserve">Запрос </w:t>
+            </w:r>
+            <w:r>
+              <w:t>на пенсионер</w:t>
+            </w:r>
+            <w:r>
+              <w:t>ский</w:t>
+            </w:r>
+            <w:r>
+              <w:t xml:space="preserve"> билет</w:t>
             </w:r>
           </w:p>
         </w:tc>
@@ -628,6 +1364,9 @@
           </w:tcPr>
           <w:p>
             <w:r>
+              <w:t xml:space="preserve">Цена </w:t>
+            </w:r>
+            <w:r>
               <w:t>1</w:t>
             </w:r>
             <w:r>
@@ -656,10 +1395,10 @@
           </w:tcPr>
           <w:p>
             <w:r>
-              <w:t>30</w:t>
-            </w:r>
-            <w:r>
-              <w:t>0</w:t>
+              <w:t xml:space="preserve">Цена </w:t>
+            </w:r>
+            <w:r>
+              <w:t>300</w:t>
             </w:r>
           </w:p>
         </w:tc>
@@ -681,31 +1420,685 @@
           </w:tcPr>
           <w:p>
             <w:r>
-              <w:t xml:space="preserve">Ожидалось, что скидка будет </w:t>
+              <w:t xml:space="preserve">Ожидалось, что скидка будет рассчитываться по формуле: </w:t>
+            </w:r>
+            <w:proofErr w:type="spellStart"/>
+            <w:r>
+              <w:t>normalPrice</w:t>
+            </w:r>
+            <w:proofErr w:type="spellEnd"/>
+            <w:r>
+              <w:t xml:space="preserve"> - (</w:t>
+            </w:r>
+            <w:proofErr w:type="spellStart"/>
+            <w:r>
+              <w:t>normalPrice</w:t>
+            </w:r>
+            <w:proofErr w:type="spellEnd"/>
+            <w:r>
+              <w:t xml:space="preserve"> * 0.5)</w:t>
+            </w:r>
+          </w:p>
+        </w:tc>
+      </w:tr>
+    </w:tbl>
+    <w:p/>
+    <w:tbl>
+      <w:tblPr>
+        <w:tblStyle w:val="a3"/>
+        <w:tblW w:w="0" w:type="auto"/>
+        <w:tblLook w:val="04A0" w:firstRow="1" w:lastRow="0" w:firstColumn="1" w:lastColumn="0" w:noHBand="0" w:noVBand="1"/>
+      </w:tblPr>
+      <w:tblGrid>
+        <w:gridCol w:w="3397"/>
+        <w:gridCol w:w="5948"/>
+      </w:tblGrid>
+      <w:tr>
+        <w:tc>
+          <w:tcPr>
+            <w:tcW w:w="3397" w:type="dxa"/>
+          </w:tcPr>
+          <w:p>
+            <w:r>
+              <w:rPr>
+                <w:lang w:val="en-US"/>
+              </w:rPr>
+              <w:t>ID-</w:t>
+            </w:r>
+            <w:r>
+              <w:t>бага</w:t>
+            </w:r>
+          </w:p>
+        </w:tc>
+        <w:tc>
+          <w:tcPr>
+            <w:tcW w:w="5948" w:type="dxa"/>
+          </w:tcPr>
+          <w:p>
+            <w:r>
+              <w:rPr>
+                <w:lang w:val="en-US"/>
+              </w:rPr>
+              <w:t>BUG-00</w:t>
             </w:r>
             <w:r>
               <w:t>5</w:t>
             </w:r>
-            <w:r>
-              <w:t>0</w:t>
-            </w:r>
-            <w:r>
-              <w:t>%. Возможно, некорректный расчет скидки или отсутствие</w:t>
-            </w:r>
-            <w:r>
-              <w:t xml:space="preserve"> </w:t>
-            </w:r>
-            <w:r>
-              <w:t>реализации</w:t>
-            </w:r>
-            <w:r>
-              <w:t xml:space="preserve"> её</w:t>
-            </w:r>
-            <w:r>
-              <w:t xml:space="preserve"> </w:t>
-            </w:r>
-            <w:r>
-              <w:t>расчета</w:t>
+          </w:p>
+        </w:tc>
+      </w:tr>
+      <w:tr>
+        <w:tc>
+          <w:tcPr>
+            <w:tcW w:w="3397" w:type="dxa"/>
+          </w:tcPr>
+          <w:p>
+            <w:r>
+              <w:t>Тестировщик</w:t>
+            </w:r>
+          </w:p>
+        </w:tc>
+        <w:tc>
+          <w:tcPr>
+            <w:tcW w:w="5948" w:type="dxa"/>
+          </w:tcPr>
+          <w:p>
+            <w:r>
+              <w:t>Исоматов Х.С.</w:t>
+            </w:r>
+          </w:p>
+        </w:tc>
+      </w:tr>
+      <w:tr>
+        <w:tc>
+          <w:tcPr>
+            <w:tcW w:w="3397" w:type="dxa"/>
+          </w:tcPr>
+          <w:p>
+            <w:r>
+              <w:t>Название дефекта</w:t>
+            </w:r>
+          </w:p>
+        </w:tc>
+        <w:tc>
+          <w:tcPr>
+            <w:tcW w:w="5948" w:type="dxa"/>
+          </w:tcPr>
+          <w:p>
+            <w:r>
+              <w:t>Некорректный расчет скидки для пенсионеров</w:t>
+            </w:r>
+          </w:p>
+        </w:tc>
+      </w:tr>
+      <w:tr>
+        <w:tc>
+          <w:tcPr>
+            <w:tcW w:w="3397" w:type="dxa"/>
+          </w:tcPr>
+          <w:p>
+            <w:r>
+              <w:t>Категория</w:t>
+            </w:r>
+          </w:p>
+        </w:tc>
+        <w:tc>
+          <w:tcPr>
+            <w:tcW w:w="5948" w:type="dxa"/>
+          </w:tcPr>
+          <w:p>
+            <w:r>
+              <w:t>Функциональные</w:t>
+            </w:r>
+          </w:p>
+        </w:tc>
+      </w:tr>
+      <w:tr>
+        <w:tc>
+          <w:tcPr>
+            <w:tcW w:w="3397" w:type="dxa"/>
+          </w:tcPr>
+          <w:p>
+            <w:r>
+              <w:t>Серьёзность</w:t>
+            </w:r>
+          </w:p>
+        </w:tc>
+        <w:tc>
+          <w:tcPr>
+            <w:tcW w:w="5948" w:type="dxa"/>
+          </w:tcPr>
+          <w:p>
+            <w:r>
+              <w:t>Высокая</w:t>
+            </w:r>
+          </w:p>
+        </w:tc>
+      </w:tr>
+      <w:tr>
+        <w:tc>
+          <w:tcPr>
+            <w:tcW w:w="3397" w:type="dxa"/>
+          </w:tcPr>
+          <w:p>
+            <w:r>
+              <w:t>Приоритет</w:t>
+            </w:r>
+          </w:p>
+        </w:tc>
+        <w:tc>
+          <w:tcPr>
+            <w:tcW w:w="5948" w:type="dxa"/>
+          </w:tcPr>
+          <w:p>
+            <w:r>
+              <w:t>Высокий</w:t>
+            </w:r>
+          </w:p>
+        </w:tc>
+      </w:tr>
+      <w:tr>
+        <w:tc>
+          <w:tcPr>
+            <w:tcW w:w="3397" w:type="dxa"/>
+          </w:tcPr>
+          <w:p>
+            <w:r>
+              <w:t>Предусловие</w:t>
+            </w:r>
+          </w:p>
+        </w:tc>
+        <w:tc>
+          <w:tcPr>
+            <w:tcW w:w="5948" w:type="dxa"/>
+          </w:tcPr>
+          <w:p>
+            <w:r>
+              <w:t>Запрос на пенсионер</w:t>
+            </w:r>
+            <w:r>
+              <w:t>ский</w:t>
+            </w:r>
+            <w:r>
+              <w:t xml:space="preserve"> билет</w:t>
+            </w:r>
+          </w:p>
+        </w:tc>
+      </w:tr>
+      <w:tr>
+        <w:tc>
+          <w:tcPr>
+            <w:tcW w:w="3397" w:type="dxa"/>
+          </w:tcPr>
+          <w:p>
+            <w:r>
+              <w:t>Шаги для воспроизведения</w:t>
+            </w:r>
+          </w:p>
+        </w:tc>
+        <w:tc>
+          <w:tcPr>
+            <w:tcW w:w="5948" w:type="dxa"/>
+          </w:tcPr>
+          <w:p>
+            <w:pPr>
+              <w:pStyle w:val="a4"/>
+              <w:numPr>
+                <w:ilvl w:val="0"/>
+                <w:numId w:val="9"/>
+              </w:numPr>
+              <w:spacing w:after="160" w:line="259" w:lineRule="auto"/>
+            </w:pPr>
+            <w:r>
+              <w:t>Создать новый экземпляр запроса</w:t>
+            </w:r>
+          </w:p>
+          <w:p>
+            <w:pPr>
+              <w:pStyle w:val="a4"/>
+              <w:numPr>
+                <w:ilvl w:val="0"/>
+                <w:numId w:val="9"/>
+              </w:numPr>
+              <w:spacing w:after="160" w:line="259" w:lineRule="auto"/>
+            </w:pPr>
+            <w:r>
+              <w:t>Ввести данные запроса</w:t>
+            </w:r>
+            <w:r>
+              <w:t>:</w:t>
+            </w:r>
+            <w:r>
+              <w:t xml:space="preserve"> возраст </w:t>
+            </w:r>
+            <w:r>
+              <w:t>120</w:t>
+            </w:r>
+            <w:r>
+              <w:t>, студент-ложно, день недели – Понедельник, Вип – ложно, Время сеанса – 1</w:t>
+            </w:r>
+            <w:r>
+              <w:t>3</w:t>
+            </w:r>
+            <w:r>
+              <w:t>:00:00</w:t>
+            </w:r>
+          </w:p>
+          <w:p>
+            <w:pPr>
+              <w:pStyle w:val="a4"/>
+              <w:numPr>
+                <w:ilvl w:val="0"/>
+                <w:numId w:val="9"/>
+              </w:numPr>
+            </w:pPr>
+            <w:r>
+              <w:t>Рассчитать скидку</w:t>
+            </w:r>
+          </w:p>
+        </w:tc>
+      </w:tr>
+      <w:tr>
+        <w:tc>
+          <w:tcPr>
+            <w:tcW w:w="3397" w:type="dxa"/>
+          </w:tcPr>
+          <w:p>
+            <w:r>
+              <w:t>Ожидаемый результат</w:t>
+            </w:r>
+          </w:p>
+        </w:tc>
+        <w:tc>
+          <w:tcPr>
+            <w:tcW w:w="5948" w:type="dxa"/>
+          </w:tcPr>
+          <w:p>
+            <w:r>
+              <w:t>Цена 150</w:t>
+            </w:r>
+          </w:p>
+        </w:tc>
+      </w:tr>
+      <w:tr>
+        <w:tc>
+          <w:tcPr>
+            <w:tcW w:w="3397" w:type="dxa"/>
+          </w:tcPr>
+          <w:p>
+            <w:r>
+              <w:t>Фактический результат</w:t>
+            </w:r>
+          </w:p>
+        </w:tc>
+        <w:tc>
+          <w:tcPr>
+            <w:tcW w:w="5948" w:type="dxa"/>
+          </w:tcPr>
+          <w:p>
+            <w:r>
+              <w:t>Цена 300</w:t>
+            </w:r>
+          </w:p>
+        </w:tc>
+      </w:tr>
+      <w:tr>
+        <w:tc>
+          <w:tcPr>
+            <w:tcW w:w="3397" w:type="dxa"/>
+          </w:tcPr>
+          <w:p>
+            <w:r>
+              <w:t>Примечание</w:t>
+            </w:r>
+          </w:p>
+        </w:tc>
+        <w:tc>
+          <w:tcPr>
+            <w:tcW w:w="5948" w:type="dxa"/>
+          </w:tcPr>
+          <w:p>
+            <w:r>
+              <w:t xml:space="preserve">Ожидалось, что скидка будет рассчитываться по формуле: </w:t>
+            </w:r>
+            <w:proofErr w:type="spellStart"/>
+            <w:r>
+              <w:t>normalPrice</w:t>
+            </w:r>
+            <w:proofErr w:type="spellEnd"/>
+            <w:r>
+              <w:t xml:space="preserve"> - (</w:t>
+            </w:r>
+            <w:proofErr w:type="spellStart"/>
+            <w:r>
+              <w:t>normalPrice</w:t>
+            </w:r>
+            <w:proofErr w:type="spellEnd"/>
+            <w:r>
+              <w:t xml:space="preserve"> * 0.5)</w:t>
+            </w:r>
+          </w:p>
+        </w:tc>
+      </w:tr>
+    </w:tbl>
+    <w:p/>
+    <w:tbl>
+      <w:tblPr>
+        <w:tblStyle w:val="a3"/>
+        <w:tblW w:w="0" w:type="auto"/>
+        <w:tblLook w:val="04A0" w:firstRow="1" w:lastRow="0" w:firstColumn="1" w:lastColumn="0" w:noHBand="0" w:noVBand="1"/>
+      </w:tblPr>
+      <w:tblGrid>
+        <w:gridCol w:w="3397"/>
+        <w:gridCol w:w="5948"/>
+      </w:tblGrid>
+      <w:tr>
+        <w:tc>
+          <w:tcPr>
+            <w:tcW w:w="3397" w:type="dxa"/>
+          </w:tcPr>
+          <w:p>
+            <w:r>
+              <w:rPr>
+                <w:lang w:val="en-US"/>
+              </w:rPr>
+              <w:t>ID-</w:t>
+            </w:r>
+            <w:r>
+              <w:t>бага</w:t>
+            </w:r>
+          </w:p>
+        </w:tc>
+        <w:tc>
+          <w:tcPr>
+            <w:tcW w:w="5948" w:type="dxa"/>
+          </w:tcPr>
+          <w:p>
+            <w:r>
+              <w:rPr>
+                <w:lang w:val="en-US"/>
+              </w:rPr>
+              <w:t>BUG-00</w:t>
+            </w:r>
+            <w:r>
+              <w:t>6</w:t>
+            </w:r>
+          </w:p>
+        </w:tc>
+      </w:tr>
+      <w:tr>
+        <w:tc>
+          <w:tcPr>
+            <w:tcW w:w="3397" w:type="dxa"/>
+          </w:tcPr>
+          <w:p>
+            <w:r>
+              <w:t>Тестировщик</w:t>
+            </w:r>
+          </w:p>
+        </w:tc>
+        <w:tc>
+          <w:tcPr>
+            <w:tcW w:w="5948" w:type="dxa"/>
+          </w:tcPr>
+          <w:p>
+            <w:r>
+              <w:t>Исоматов Х.С.</w:t>
+            </w:r>
+          </w:p>
+        </w:tc>
+      </w:tr>
+      <w:tr>
+        <w:tc>
+          <w:tcPr>
+            <w:tcW w:w="3397" w:type="dxa"/>
+          </w:tcPr>
+          <w:p>
+            <w:r>
+              <w:t>Название дефекта</w:t>
+            </w:r>
+          </w:p>
+        </w:tc>
+        <w:tc>
+          <w:tcPr>
+            <w:tcW w:w="5948" w:type="dxa"/>
+          </w:tcPr>
+          <w:p>
+            <w:r>
+              <w:t>Некорректный расчет скидки для пенсионеров с Вип билетом</w:t>
+            </w:r>
+          </w:p>
+        </w:tc>
+      </w:tr>
+      <w:tr>
+        <w:tc>
+          <w:tcPr>
+            <w:tcW w:w="3397" w:type="dxa"/>
+          </w:tcPr>
+          <w:p>
+            <w:r>
+              <w:t>Категория</w:t>
+            </w:r>
+          </w:p>
+        </w:tc>
+        <w:tc>
+          <w:tcPr>
+            <w:tcW w:w="5948" w:type="dxa"/>
+          </w:tcPr>
+          <w:p>
+            <w:r>
+              <w:t>Функциональные</w:t>
+            </w:r>
+          </w:p>
+        </w:tc>
+      </w:tr>
+      <w:tr>
+        <w:tc>
+          <w:tcPr>
+            <w:tcW w:w="3397" w:type="dxa"/>
+          </w:tcPr>
+          <w:p>
+            <w:r>
+              <w:t>Серьёзность</w:t>
+            </w:r>
+          </w:p>
+        </w:tc>
+        <w:tc>
+          <w:tcPr>
+            <w:tcW w:w="5948" w:type="dxa"/>
+          </w:tcPr>
+          <w:p>
+            <w:r>
+              <w:t>Высокая</w:t>
+            </w:r>
+          </w:p>
+        </w:tc>
+      </w:tr>
+      <w:tr>
+        <w:tc>
+          <w:tcPr>
+            <w:tcW w:w="3397" w:type="dxa"/>
+          </w:tcPr>
+          <w:p>
+            <w:r>
+              <w:t>Приоритет</w:t>
+            </w:r>
+          </w:p>
+        </w:tc>
+        <w:tc>
+          <w:tcPr>
+            <w:tcW w:w="5948" w:type="dxa"/>
+          </w:tcPr>
+          <w:p>
+            <w:r>
+              <w:t>Высокий</w:t>
+            </w:r>
+          </w:p>
+        </w:tc>
+      </w:tr>
+      <w:tr>
+        <w:tc>
+          <w:tcPr>
+            <w:tcW w:w="3397" w:type="dxa"/>
+          </w:tcPr>
+          <w:p>
+            <w:r>
+              <w:t>Предусловие</w:t>
+            </w:r>
+          </w:p>
+        </w:tc>
+        <w:tc>
+          <w:tcPr>
+            <w:tcW w:w="5948" w:type="dxa"/>
+          </w:tcPr>
+          <w:p>
+            <w:r>
+              <w:t>Запрос на пенсионерский билет</w:t>
+            </w:r>
+          </w:p>
+        </w:tc>
+      </w:tr>
+      <w:tr>
+        <w:tc>
+          <w:tcPr>
+            <w:tcW w:w="3397" w:type="dxa"/>
+          </w:tcPr>
+          <w:p>
+            <w:r>
+              <w:t>Шаги для воспроизведения</w:t>
+            </w:r>
+          </w:p>
+        </w:tc>
+        <w:tc>
+          <w:tcPr>
+            <w:tcW w:w="5948" w:type="dxa"/>
+          </w:tcPr>
+          <w:p>
+            <w:pPr>
+              <w:pStyle w:val="a4"/>
+              <w:numPr>
+                <w:ilvl w:val="0"/>
+                <w:numId w:val="10"/>
+              </w:numPr>
+              <w:spacing w:after="160" w:line="259" w:lineRule="auto"/>
+            </w:pPr>
+            <w:r>
+              <w:t>Создать новый экземпляр запроса</w:t>
+            </w:r>
+          </w:p>
+          <w:p>
+            <w:pPr>
+              <w:pStyle w:val="a4"/>
+              <w:numPr>
+                <w:ilvl w:val="0"/>
+                <w:numId w:val="10"/>
+              </w:numPr>
+              <w:spacing w:after="160" w:line="259" w:lineRule="auto"/>
+            </w:pPr>
+            <w:r>
+              <w:t>Ввести данные запроса</w:t>
+            </w:r>
+            <w:r>
+              <w:t>:</w:t>
+            </w:r>
+            <w:r>
+              <w:t xml:space="preserve"> возраст 70, студент-ложно, день недели – Понедельник, Вип – истинна, Время сеанса – 15:00:00</w:t>
+            </w:r>
+          </w:p>
+          <w:p>
+            <w:pPr>
+              <w:pStyle w:val="a4"/>
+              <w:numPr>
+                <w:ilvl w:val="0"/>
+                <w:numId w:val="10"/>
+              </w:numPr>
+            </w:pPr>
+            <w:r>
+              <w:lastRenderedPageBreak/>
+              <w:t>Рассчитать скидку</w:t>
+            </w:r>
+          </w:p>
+        </w:tc>
+      </w:tr>
+      <w:tr>
+        <w:tc>
+          <w:tcPr>
+            <w:tcW w:w="3397" w:type="dxa"/>
+          </w:tcPr>
+          <w:p>
+            <w:r>
+              <w:lastRenderedPageBreak/>
+              <w:t>Ожидаемый результат</w:t>
+            </w:r>
+          </w:p>
+        </w:tc>
+        <w:tc>
+          <w:tcPr>
+            <w:tcW w:w="5948" w:type="dxa"/>
+          </w:tcPr>
+          <w:p>
+            <w:r>
+              <w:t>Цена 300</w:t>
+            </w:r>
+          </w:p>
+        </w:tc>
+      </w:tr>
+      <w:tr>
+        <w:tc>
+          <w:tcPr>
+            <w:tcW w:w="3397" w:type="dxa"/>
+          </w:tcPr>
+          <w:p>
+            <w:r>
+              <w:t>Фактический результат</w:t>
+            </w:r>
+          </w:p>
+        </w:tc>
+        <w:tc>
+          <w:tcPr>
+            <w:tcW w:w="5948" w:type="dxa"/>
+          </w:tcPr>
+          <w:p>
+            <w:r>
+              <w:t>Цена 600</w:t>
+            </w:r>
+          </w:p>
+        </w:tc>
+      </w:tr>
+      <w:tr>
+        <w:tc>
+          <w:tcPr>
+            <w:tcW w:w="3397" w:type="dxa"/>
+          </w:tcPr>
+          <w:p>
+            <w:r>
+              <w:t>Примечание</w:t>
+            </w:r>
+          </w:p>
+        </w:tc>
+        <w:tc>
+          <w:tcPr>
+            <w:tcW w:w="5948" w:type="dxa"/>
+          </w:tcPr>
+          <w:p>
+            <w:r>
+              <w:t xml:space="preserve">Ожидалось, что скидка будет рассчитываться по формуле: </w:t>
+            </w:r>
+            <w:proofErr w:type="spellStart"/>
+            <w:r>
+              <w:t>VipPrice</w:t>
+            </w:r>
+            <w:proofErr w:type="spellEnd"/>
+            <w:r>
+              <w:t xml:space="preserve"> - (</w:t>
+            </w:r>
+            <w:proofErr w:type="spellStart"/>
+            <w:r>
+              <w:t>VipPrice</w:t>
+            </w:r>
+            <w:proofErr w:type="spellEnd"/>
+            <w:r>
+              <w:t>*0.5)</w:t>
             </w:r>
           </w:p>
         </w:tc>
@@ -811,6 +2204,178 @@
     </w:lvl>
   </w:abstractNum>
   <w:abstractNum w:abstractNumId="1" w15:restartNumberingAfterBreak="0">
+    <w:nsid w:val="0E9A5CFC"/>
+    <w:multiLevelType w:val="hybridMultilevel"/>
+    <w:tmpl w:val="CCC09514"/>
+    <w:lvl w:ilvl="0" w:tplc="FFFFFFFF">
+      <w:start w:val="1"/>
+      <w:numFmt w:val="decimal"/>
+      <w:lvlText w:val="%1."/>
+      <w:lvlJc w:val="left"/>
+      <w:pPr>
+        <w:ind w:left="720" w:hanging="360"/>
+      </w:pPr>
+    </w:lvl>
+    <w:lvl w:ilvl="1" w:tplc="FFFFFFFF" w:tentative="1">
+      <w:start w:val="1"/>
+      <w:numFmt w:val="lowerLetter"/>
+      <w:lvlText w:val="%2."/>
+      <w:lvlJc w:val="left"/>
+      <w:pPr>
+        <w:ind w:left="1440" w:hanging="360"/>
+      </w:pPr>
+    </w:lvl>
+    <w:lvl w:ilvl="2" w:tplc="FFFFFFFF" w:tentative="1">
+      <w:start w:val="1"/>
+      <w:numFmt w:val="lowerRoman"/>
+      <w:lvlText w:val="%3."/>
+      <w:lvlJc w:val="right"/>
+      <w:pPr>
+        <w:ind w:left="2160" w:hanging="180"/>
+      </w:pPr>
+    </w:lvl>
+    <w:lvl w:ilvl="3" w:tplc="FFFFFFFF" w:tentative="1">
+      <w:start w:val="1"/>
+      <w:numFmt w:val="decimal"/>
+      <w:lvlText w:val="%4."/>
+      <w:lvlJc w:val="left"/>
+      <w:pPr>
+        <w:ind w:left="2880" w:hanging="360"/>
+      </w:pPr>
+    </w:lvl>
+    <w:lvl w:ilvl="4" w:tplc="FFFFFFFF" w:tentative="1">
+      <w:start w:val="1"/>
+      <w:numFmt w:val="lowerLetter"/>
+      <w:lvlText w:val="%5."/>
+      <w:lvlJc w:val="left"/>
+      <w:pPr>
+        <w:ind w:left="3600" w:hanging="360"/>
+      </w:pPr>
+    </w:lvl>
+    <w:lvl w:ilvl="5" w:tplc="FFFFFFFF" w:tentative="1">
+      <w:start w:val="1"/>
+      <w:numFmt w:val="lowerRoman"/>
+      <w:lvlText w:val="%6."/>
+      <w:lvlJc w:val="right"/>
+      <w:pPr>
+        <w:ind w:left="4320" w:hanging="180"/>
+      </w:pPr>
+    </w:lvl>
+    <w:lvl w:ilvl="6" w:tplc="FFFFFFFF" w:tentative="1">
+      <w:start w:val="1"/>
+      <w:numFmt w:val="decimal"/>
+      <w:lvlText w:val="%7."/>
+      <w:lvlJc w:val="left"/>
+      <w:pPr>
+        <w:ind w:left="5040" w:hanging="360"/>
+      </w:pPr>
+    </w:lvl>
+    <w:lvl w:ilvl="7" w:tplc="FFFFFFFF" w:tentative="1">
+      <w:start w:val="1"/>
+      <w:numFmt w:val="lowerLetter"/>
+      <w:lvlText w:val="%8."/>
+      <w:lvlJc w:val="left"/>
+      <w:pPr>
+        <w:ind w:left="5760" w:hanging="360"/>
+      </w:pPr>
+    </w:lvl>
+    <w:lvl w:ilvl="8" w:tplc="FFFFFFFF" w:tentative="1">
+      <w:start w:val="1"/>
+      <w:numFmt w:val="lowerRoman"/>
+      <w:lvlText w:val="%9."/>
+      <w:lvlJc w:val="right"/>
+      <w:pPr>
+        <w:ind w:left="6480" w:hanging="180"/>
+      </w:pPr>
+    </w:lvl>
+  </w:abstractNum>
+  <w:abstractNum w:abstractNumId="2" w15:restartNumberingAfterBreak="0">
+    <w:nsid w:val="141409E4"/>
+    <w:multiLevelType w:val="hybridMultilevel"/>
+    <w:tmpl w:val="CCC09514"/>
+    <w:lvl w:ilvl="0" w:tplc="FFFFFFFF">
+      <w:start w:val="1"/>
+      <w:numFmt w:val="decimal"/>
+      <w:lvlText w:val="%1."/>
+      <w:lvlJc w:val="left"/>
+      <w:pPr>
+        <w:ind w:left="720" w:hanging="360"/>
+      </w:pPr>
+    </w:lvl>
+    <w:lvl w:ilvl="1" w:tplc="FFFFFFFF" w:tentative="1">
+      <w:start w:val="1"/>
+      <w:numFmt w:val="lowerLetter"/>
+      <w:lvlText w:val="%2."/>
+      <w:lvlJc w:val="left"/>
+      <w:pPr>
+        <w:ind w:left="1440" w:hanging="360"/>
+      </w:pPr>
+    </w:lvl>
+    <w:lvl w:ilvl="2" w:tplc="FFFFFFFF" w:tentative="1">
+      <w:start w:val="1"/>
+      <w:numFmt w:val="lowerRoman"/>
+      <w:lvlText w:val="%3."/>
+      <w:lvlJc w:val="right"/>
+      <w:pPr>
+        <w:ind w:left="2160" w:hanging="180"/>
+      </w:pPr>
+    </w:lvl>
+    <w:lvl w:ilvl="3" w:tplc="FFFFFFFF" w:tentative="1">
+      <w:start w:val="1"/>
+      <w:numFmt w:val="decimal"/>
+      <w:lvlText w:val="%4."/>
+      <w:lvlJc w:val="left"/>
+      <w:pPr>
+        <w:ind w:left="2880" w:hanging="360"/>
+      </w:pPr>
+    </w:lvl>
+    <w:lvl w:ilvl="4" w:tplc="FFFFFFFF" w:tentative="1">
+      <w:start w:val="1"/>
+      <w:numFmt w:val="lowerLetter"/>
+      <w:lvlText w:val="%5."/>
+      <w:lvlJc w:val="left"/>
+      <w:pPr>
+        <w:ind w:left="3600" w:hanging="360"/>
+      </w:pPr>
+    </w:lvl>
+    <w:lvl w:ilvl="5" w:tplc="FFFFFFFF" w:tentative="1">
+      <w:start w:val="1"/>
+      <w:numFmt w:val="lowerRoman"/>
+      <w:lvlText w:val="%6."/>
+      <w:lvlJc w:val="right"/>
+      <w:pPr>
+        <w:ind w:left="4320" w:hanging="180"/>
+      </w:pPr>
+    </w:lvl>
+    <w:lvl w:ilvl="6" w:tplc="FFFFFFFF" w:tentative="1">
+      <w:start w:val="1"/>
+      <w:numFmt w:val="decimal"/>
+      <w:lvlText w:val="%7."/>
+      <w:lvlJc w:val="left"/>
+      <w:pPr>
+        <w:ind w:left="5040" w:hanging="360"/>
+      </w:pPr>
+    </w:lvl>
+    <w:lvl w:ilvl="7" w:tplc="FFFFFFFF" w:tentative="1">
+      <w:start w:val="1"/>
+      <w:numFmt w:val="lowerLetter"/>
+      <w:lvlText w:val="%8."/>
+      <w:lvlJc w:val="left"/>
+      <w:pPr>
+        <w:ind w:left="5760" w:hanging="360"/>
+      </w:pPr>
+    </w:lvl>
+    <w:lvl w:ilvl="8" w:tplc="FFFFFFFF" w:tentative="1">
+      <w:start w:val="1"/>
+      <w:numFmt w:val="lowerRoman"/>
+      <w:lvlText w:val="%9."/>
+      <w:lvlJc w:val="right"/>
+      <w:pPr>
+        <w:ind w:left="6480" w:hanging="180"/>
+      </w:pPr>
+    </w:lvl>
+  </w:abstractNum>
+  <w:abstractNum w:abstractNumId="3" w15:restartNumberingAfterBreak="0">
     <w:nsid w:val="14E715BF"/>
     <w:multiLevelType w:val="hybridMultilevel"/>
     <w:tmpl w:val="CCC09514"/>
@@ -896,7 +2461,93 @@
       </w:pPr>
     </w:lvl>
   </w:abstractNum>
-  <w:abstractNum w:abstractNumId="2" w15:restartNumberingAfterBreak="0">
+  <w:abstractNum w:abstractNumId="4" w15:restartNumberingAfterBreak="0">
+    <w:nsid w:val="15CB3546"/>
+    <w:multiLevelType w:val="hybridMultilevel"/>
+    <w:tmpl w:val="CCC09514"/>
+    <w:lvl w:ilvl="0" w:tplc="FFFFFFFF">
+      <w:start w:val="1"/>
+      <w:numFmt w:val="decimal"/>
+      <w:lvlText w:val="%1."/>
+      <w:lvlJc w:val="left"/>
+      <w:pPr>
+        <w:ind w:left="720" w:hanging="360"/>
+      </w:pPr>
+    </w:lvl>
+    <w:lvl w:ilvl="1" w:tplc="FFFFFFFF" w:tentative="1">
+      <w:start w:val="1"/>
+      <w:numFmt w:val="lowerLetter"/>
+      <w:lvlText w:val="%2."/>
+      <w:lvlJc w:val="left"/>
+      <w:pPr>
+        <w:ind w:left="1440" w:hanging="360"/>
+      </w:pPr>
+    </w:lvl>
+    <w:lvl w:ilvl="2" w:tplc="FFFFFFFF" w:tentative="1">
+      <w:start w:val="1"/>
+      <w:numFmt w:val="lowerRoman"/>
+      <w:lvlText w:val="%3."/>
+      <w:lvlJc w:val="right"/>
+      <w:pPr>
+        <w:ind w:left="2160" w:hanging="180"/>
+      </w:pPr>
+    </w:lvl>
+    <w:lvl w:ilvl="3" w:tplc="FFFFFFFF" w:tentative="1">
+      <w:start w:val="1"/>
+      <w:numFmt w:val="decimal"/>
+      <w:lvlText w:val="%4."/>
+      <w:lvlJc w:val="left"/>
+      <w:pPr>
+        <w:ind w:left="2880" w:hanging="360"/>
+      </w:pPr>
+    </w:lvl>
+    <w:lvl w:ilvl="4" w:tplc="FFFFFFFF" w:tentative="1">
+      <w:start w:val="1"/>
+      <w:numFmt w:val="lowerLetter"/>
+      <w:lvlText w:val="%5."/>
+      <w:lvlJc w:val="left"/>
+      <w:pPr>
+        <w:ind w:left="3600" w:hanging="360"/>
+      </w:pPr>
+    </w:lvl>
+    <w:lvl w:ilvl="5" w:tplc="FFFFFFFF" w:tentative="1">
+      <w:start w:val="1"/>
+      <w:numFmt w:val="lowerRoman"/>
+      <w:lvlText w:val="%6."/>
+      <w:lvlJc w:val="right"/>
+      <w:pPr>
+        <w:ind w:left="4320" w:hanging="180"/>
+      </w:pPr>
+    </w:lvl>
+    <w:lvl w:ilvl="6" w:tplc="FFFFFFFF" w:tentative="1">
+      <w:start w:val="1"/>
+      <w:numFmt w:val="decimal"/>
+      <w:lvlText w:val="%7."/>
+      <w:lvlJc w:val="left"/>
+      <w:pPr>
+        <w:ind w:left="5040" w:hanging="360"/>
+      </w:pPr>
+    </w:lvl>
+    <w:lvl w:ilvl="7" w:tplc="FFFFFFFF" w:tentative="1">
+      <w:start w:val="1"/>
+      <w:numFmt w:val="lowerLetter"/>
+      <w:lvlText w:val="%8."/>
+      <w:lvlJc w:val="left"/>
+      <w:pPr>
+        <w:ind w:left="5760" w:hanging="360"/>
+      </w:pPr>
+    </w:lvl>
+    <w:lvl w:ilvl="8" w:tplc="FFFFFFFF" w:tentative="1">
+      <w:start w:val="1"/>
+      <w:numFmt w:val="lowerRoman"/>
+      <w:lvlText w:val="%9."/>
+      <w:lvlJc w:val="right"/>
+      <w:pPr>
+        <w:ind w:left="6480" w:hanging="180"/>
+      </w:pPr>
+    </w:lvl>
+  </w:abstractNum>
+  <w:abstractNum w:abstractNumId="5" w15:restartNumberingAfterBreak="0">
     <w:nsid w:val="18BA3D8B"/>
     <w:multiLevelType w:val="hybridMultilevel"/>
     <w:tmpl w:val="CCC09514"/>
@@ -982,7 +2633,7 @@
       </w:pPr>
     </w:lvl>
   </w:abstractNum>
-  <w:abstractNum w:abstractNumId="3" w15:restartNumberingAfterBreak="0">
+  <w:abstractNum w:abstractNumId="6" w15:restartNumberingAfterBreak="0">
     <w:nsid w:val="2A024CAB"/>
     <w:multiLevelType w:val="hybridMultilevel"/>
     <w:tmpl w:val="CCC09514"/>
@@ -1068,7 +2719,7 @@
       </w:pPr>
     </w:lvl>
   </w:abstractNum>
-  <w:abstractNum w:abstractNumId="4" w15:restartNumberingAfterBreak="0">
+  <w:abstractNum w:abstractNumId="7" w15:restartNumberingAfterBreak="0">
     <w:nsid w:val="32202AE7"/>
     <w:multiLevelType w:val="hybridMultilevel"/>
     <w:tmpl w:val="28247B78"/>
@@ -1154,7 +2805,7 @@
       </w:pPr>
     </w:lvl>
   </w:abstractNum>
-  <w:abstractNum w:abstractNumId="5" w15:restartNumberingAfterBreak="0">
+  <w:abstractNum w:abstractNumId="8" w15:restartNumberingAfterBreak="0">
     <w:nsid w:val="40C511A7"/>
     <w:multiLevelType w:val="hybridMultilevel"/>
     <w:tmpl w:val="CCC09514"/>
@@ -1240,23 +2891,121 @@
       </w:pPr>
     </w:lvl>
   </w:abstractNum>
+  <w:abstractNum w:abstractNumId="9" w15:restartNumberingAfterBreak="0">
+    <w:nsid w:val="42FE443D"/>
+    <w:multiLevelType w:val="hybridMultilevel"/>
+    <w:tmpl w:val="CCC09514"/>
+    <w:lvl w:ilvl="0" w:tplc="FFFFFFFF">
+      <w:start w:val="1"/>
+      <w:numFmt w:val="decimal"/>
+      <w:lvlText w:val="%1."/>
+      <w:lvlJc w:val="left"/>
+      <w:pPr>
+        <w:ind w:left="720" w:hanging="360"/>
+      </w:pPr>
+    </w:lvl>
+    <w:lvl w:ilvl="1" w:tplc="FFFFFFFF" w:tentative="1">
+      <w:start w:val="1"/>
+      <w:numFmt w:val="lowerLetter"/>
+      <w:lvlText w:val="%2."/>
+      <w:lvlJc w:val="left"/>
+      <w:pPr>
+        <w:ind w:left="1440" w:hanging="360"/>
+      </w:pPr>
+    </w:lvl>
+    <w:lvl w:ilvl="2" w:tplc="FFFFFFFF" w:tentative="1">
+      <w:start w:val="1"/>
+      <w:numFmt w:val="lowerRoman"/>
+      <w:lvlText w:val="%3."/>
+      <w:lvlJc w:val="right"/>
+      <w:pPr>
+        <w:ind w:left="2160" w:hanging="180"/>
+      </w:pPr>
+    </w:lvl>
+    <w:lvl w:ilvl="3" w:tplc="FFFFFFFF" w:tentative="1">
+      <w:start w:val="1"/>
+      <w:numFmt w:val="decimal"/>
+      <w:lvlText w:val="%4."/>
+      <w:lvlJc w:val="left"/>
+      <w:pPr>
+        <w:ind w:left="2880" w:hanging="360"/>
+      </w:pPr>
+    </w:lvl>
+    <w:lvl w:ilvl="4" w:tplc="FFFFFFFF" w:tentative="1">
+      <w:start w:val="1"/>
+      <w:numFmt w:val="lowerLetter"/>
+      <w:lvlText w:val="%5."/>
+      <w:lvlJc w:val="left"/>
+      <w:pPr>
+        <w:ind w:left="3600" w:hanging="360"/>
+      </w:pPr>
+    </w:lvl>
+    <w:lvl w:ilvl="5" w:tplc="FFFFFFFF" w:tentative="1">
+      <w:start w:val="1"/>
+      <w:numFmt w:val="lowerRoman"/>
+      <w:lvlText w:val="%6."/>
+      <w:lvlJc w:val="right"/>
+      <w:pPr>
+        <w:ind w:left="4320" w:hanging="180"/>
+      </w:pPr>
+    </w:lvl>
+    <w:lvl w:ilvl="6" w:tplc="FFFFFFFF" w:tentative="1">
+      <w:start w:val="1"/>
+      <w:numFmt w:val="decimal"/>
+      <w:lvlText w:val="%7."/>
+      <w:lvlJc w:val="left"/>
+      <w:pPr>
+        <w:ind w:left="5040" w:hanging="360"/>
+      </w:pPr>
+    </w:lvl>
+    <w:lvl w:ilvl="7" w:tplc="FFFFFFFF" w:tentative="1">
+      <w:start w:val="1"/>
+      <w:numFmt w:val="lowerLetter"/>
+      <w:lvlText w:val="%8."/>
+      <w:lvlJc w:val="left"/>
+      <w:pPr>
+        <w:ind w:left="5760" w:hanging="360"/>
+      </w:pPr>
+    </w:lvl>
+    <w:lvl w:ilvl="8" w:tplc="FFFFFFFF" w:tentative="1">
+      <w:start w:val="1"/>
+      <w:numFmt w:val="lowerRoman"/>
+      <w:lvlText w:val="%9."/>
+      <w:lvlJc w:val="right"/>
+      <w:pPr>
+        <w:ind w:left="6480" w:hanging="180"/>
+      </w:pPr>
+    </w:lvl>
+  </w:abstractNum>
   <w:num w:numId="1" w16cid:durableId="1575894462">
-    <w:abstractNumId w:val="4"/>
+    <w:abstractNumId w:val="7"/>
   </w:num>
   <w:num w:numId="2" w16cid:durableId="108088616">
-    <w:abstractNumId w:val="1"/>
+    <w:abstractNumId w:val="3"/>
   </w:num>
   <w:num w:numId="3" w16cid:durableId="14112548">
-    <w:abstractNumId w:val="5"/>
+    <w:abstractNumId w:val="8"/>
   </w:num>
   <w:num w:numId="4" w16cid:durableId="820275859">
     <w:abstractNumId w:val="0"/>
   </w:num>
   <w:num w:numId="5" w16cid:durableId="1717124383">
-    <w:abstractNumId w:val="2"/>
+    <w:abstractNumId w:val="5"/>
   </w:num>
   <w:num w:numId="6" w16cid:durableId="273683281">
-    <w:abstractNumId w:val="3"/>
+    <w:abstractNumId w:val="6"/>
+  </w:num>
+  <w:num w:numId="7" w16cid:durableId="383413944">
+    <w:abstractNumId w:val="9"/>
+  </w:num>
+  <w:num w:numId="8" w16cid:durableId="2041736160">
+    <w:abstractNumId w:val="4"/>
+  </w:num>
+  <w:num w:numId="9" w16cid:durableId="1779519231">
+    <w:abstractNumId w:val="1"/>
+  </w:num>
+  <w:num w:numId="10" w16cid:durableId="841746404">
+    <w:abstractNumId w:val="2"/>
   </w:num>
 </w:numbering>
 </file>
@@ -1659,7 +3408,7 @@
   <w:style w:type="paragraph" w:default="1" w:styleId="a">
     <w:name w:val="Normal"/>
     <w:qFormat/>
-    <w:rsid w:val="00003BDB"/>
+    <w:rsid w:val="008F7384"/>
   </w:style>
   <w:style w:type="character" w:default="1" w:styleId="a0">
     <w:name w:val="Default Paragraph Font"/>

</xml_diff>